<commit_message>
add mais coisas ao site
</commit_message>
<xml_diff>
--- a/T.I/Documentação.docx
+++ b/T.I/Documentação.docx
@@ -1767,7 +1767,23 @@
           <w:sz w:val="28"/>
           <w:szCs w:val="28"/>
         </w:rPr>
-        <w:t xml:space="preserve">a sua rica história de luta contra o racimo e a desigualdade social que </w:t>
+        <w:t>a sua rica história de luta contra o raci</w:t>
+      </w:r>
+      <w:r>
+        <w:rPr>
+          <w:rFonts w:asciiTheme="majorHAnsi" w:hAnsiTheme="majorHAnsi" w:cstheme="majorHAnsi"/>
+          <w:sz w:val="28"/>
+          <w:szCs w:val="28"/>
+        </w:rPr>
+        <w:t>s</w:t>
+      </w:r>
+      <w:r>
+        <w:rPr>
+          <w:rFonts w:asciiTheme="majorHAnsi" w:hAnsiTheme="majorHAnsi" w:cstheme="majorHAnsi"/>
+          <w:sz w:val="28"/>
+          <w:szCs w:val="28"/>
+        </w:rPr>
+        <w:t xml:space="preserve">mo e a desigualdade social que </w:t>
       </w:r>
       <w:r>
         <w:rPr>

</xml_diff>

<commit_message>
atualizando site + logoska + video posicao + song posicao
</commit_message>
<xml_diff>
--- a/T.I/Documentação.docx
+++ b/T.I/Documentação.docx
@@ -1441,7 +1441,23 @@
           <w:sz w:val="28"/>
           <w:szCs w:val="28"/>
         </w:rPr>
-        <w:t>A paixão pelo Ska começou desde menino</w:t>
+        <w:t xml:space="preserve">A </w:t>
+      </w:r>
+      <w:r>
+        <w:rPr>
+          <w:rFonts w:asciiTheme="majorHAnsi" w:hAnsiTheme="majorHAnsi" w:cstheme="majorHAnsi"/>
+          <w:sz w:val="28"/>
+          <w:szCs w:val="28"/>
+        </w:rPr>
+        <w:t xml:space="preserve">minha </w:t>
+      </w:r>
+      <w:r>
+        <w:rPr>
+          <w:rFonts w:asciiTheme="majorHAnsi" w:hAnsiTheme="majorHAnsi" w:cstheme="majorHAnsi"/>
+          <w:sz w:val="28"/>
+          <w:szCs w:val="28"/>
+        </w:rPr>
+        <w:t>paixão pelo Ska começou desde menino</w:t>
       </w:r>
       <w:r>
         <w:rPr>

</xml_diff>